<commit_message>
Finished for 1st Review,
</commit_message>
<xml_diff>
--- a/REVIEW/OpenChain Specificationv1.0_Translated_review20170320.docx
+++ b/REVIEW/OpenChain Specificationv1.0_Translated_review20170320.docx
@@ -967,21 +967,7 @@
           <w:rFonts w:ascii="Arial" w:hAnsi="Arial" w:cs="Arial"/>
           <w:sz w:val="18"/>
         </w:rPr>
-        <w:t>一方でいまだ多くの組織においてソフトウェアのやり取りするためのプログラムが非先進的なものだったこと。後者の観測では、ソフトウェアのやり取りで付随する、コンプライアンス関連生成物の一貫性や品質について信頼を喪失させる事態を引き起こし、</w:t>
-      </w:r>
-      <w:r>
-        <w:rPr>
-          <w:rFonts w:ascii="Arial" w:hAnsi="Arial" w:cs="Arial"/>
-          <w:sz w:val="18"/>
-        </w:rPr>
-        <w:t xml:space="preserve">. </w:t>
-      </w:r>
-      <w:r>
-        <w:rPr>
-          <w:rFonts w:ascii="Arial" w:hAnsi="Arial" w:cs="Arial"/>
-          <w:sz w:val="18"/>
-        </w:rPr>
-        <w:t>その結果、サプライチェーンのそれぞれの段階において、上流側組織で既に実施したコンプライアンス業務が下流組織で再び実施されていました。</w:t>
+        <w:t>一方でいまだ多くの組織においてソフトウェアのやり取りするためのプログラムが非先進的なものだったこと。後者の観測では、ソフトウェアのやり取りで付随する、コンプライアンス関連生成物の一貫性や品質について信頼を喪失させる事態を引き起こし、その結果、サプライチェーンのそれぞれの段階において、上流側組織で既に実施したコンプライアンス業務が下流組織で再び実施されていました。</w:t>
       </w:r>
       <w:r>
         <w:rPr>
@@ -1014,7 +1000,7 @@
           <w:sz w:val="18"/>
           <w:szCs w:val="18"/>
         </w:rPr>
-        <w:t xml:space="preserve"> i) </w:t>
+        <w:t xml:space="preserve">i) </w:t>
       </w:r>
       <w:r>
         <w:rPr>
@@ -1038,7 +1024,7 @@
           <w:sz w:val="18"/>
           <w:szCs w:val="18"/>
         </w:rPr>
-        <w:t>コンプライアンスに係る情報の品質と一貫性向上を促進し</w:t>
+        <w:t>コンプライアンスに係る情報の品質と一貫性向上を促進し；</w:t>
       </w:r>
       <w:r>
         <w:rPr>
@@ -1046,7 +1032,7 @@
           <w:sz w:val="18"/>
           <w:szCs w:val="18"/>
         </w:rPr>
-        <w:t>;  ii)</w:t>
+        <w:t xml:space="preserve">  ii)</w:t>
       </w:r>
       <w:r>
         <w:rPr>
@@ -1188,21 +1174,12 @@
         </w:rPr>
         <w:t xml:space="preserve"> </w:t>
       </w:r>
-      <w:bookmarkStart w:id="1" w:name="_GoBack"/>
-      <w:r>
-        <w:rPr>
-          <w:rFonts w:ascii="Arial" w:hAnsi="Arial" w:cs="Arial"/>
-          <w:sz w:val="18"/>
-        </w:rPr>
-        <w:t>フ</w:t>
-      </w:r>
-      <w:bookmarkEnd w:id="1"/>
-      <w:r>
-        <w:rPr>
-          <w:rFonts w:ascii="Arial" w:hAnsi="Arial" w:cs="Arial"/>
-          <w:sz w:val="18"/>
-        </w:rPr>
-        <w:t>リー</w:t>
+      <w:r>
+        <w:rPr>
+          <w:rFonts w:ascii="Arial" w:hAnsi="Arial" w:cs="Arial"/>
+          <w:sz w:val="18"/>
+        </w:rPr>
+        <w:t>フリー</w:t>
       </w:r>
       <w:r>
         <w:rPr>
@@ -1288,12 +1265,11 @@
           <w:b/>
           <w:sz w:val="18"/>
         </w:rPr>
-        <w:t xml:space="preserve">:  </w:t>
-      </w:r>
-      <w:r>
-        <w:rPr>
-          <w:rFonts w:ascii="Arial" w:hAnsi="Arial" w:cs="Arial"/>
-          <w:b/>
+        <w:t xml:space="preserve">: </w:t>
+      </w:r>
+      <w:r>
+        <w:rPr>
+          <w:rFonts w:ascii="Arial" w:hAnsi="Arial" w:cs="Arial"/>
           <w:sz w:val="18"/>
         </w:rPr>
         <w:t>フリー</w:t>
@@ -1301,7 +1277,6 @@
       <w:r>
         <w:rPr>
           <w:rFonts w:ascii="Arial" w:hAnsi="Arial" w:cs="Arial"/>
-          <w:b/>
           <w:sz w:val="18"/>
         </w:rPr>
         <w:t>/</w:t>
@@ -1309,7 +1284,6 @@
       <w:r>
         <w:rPr>
           <w:rFonts w:ascii="Arial" w:hAnsi="Arial" w:cs="Arial"/>
-          <w:b/>
           <w:sz w:val="18"/>
         </w:rPr>
         <w:t>オープンソース</w:t>
@@ -1317,15 +1291,13 @@
       <w:r>
         <w:rPr>
           <w:rFonts w:ascii="Arial" w:hAnsi="Arial" w:cs="Arial"/>
-          <w:b/>
-          <w:sz w:val="18"/>
-        </w:rPr>
-        <w:t xml:space="preserve"> </w:t>
-      </w:r>
-      <w:r>
-        <w:rPr>
-          <w:rFonts w:ascii="Arial" w:hAnsi="Arial" w:cs="Arial"/>
-          <w:b/>
+          <w:sz w:val="18"/>
+        </w:rPr>
+        <w:t xml:space="preserve"> </w:t>
+      </w:r>
+      <w:r>
+        <w:rPr>
+          <w:rFonts w:ascii="Arial" w:hAnsi="Arial" w:cs="Arial"/>
           <w:sz w:val="18"/>
         </w:rPr>
         <w:t>ソフトウェア</w:t>
@@ -1333,7 +1305,6 @@
       <w:r>
         <w:rPr>
           <w:rFonts w:ascii="Arial" w:hAnsi="Arial" w:cs="Arial"/>
-          <w:b/>
           <w:sz w:val="18"/>
         </w:rPr>
         <w:t>(FOSS)</w:t>
@@ -1341,7 +1312,6 @@
       <w:r>
         <w:rPr>
           <w:rFonts w:ascii="Arial" w:hAnsi="Arial" w:cs="Arial"/>
-          <w:b/>
           <w:sz w:val="18"/>
         </w:rPr>
         <w:t>の効果的マネジメントを実現するための</w:t>
@@ -1349,15 +1319,13 @@
       <w:r>
         <w:rPr>
           <w:rFonts w:ascii="Arial" w:hAnsi="Arial" w:cs="Arial"/>
-          <w:b/>
-          <w:sz w:val="18"/>
-        </w:rPr>
-        <w:t xml:space="preserve"> </w:t>
-      </w:r>
-      <w:r>
-        <w:rPr>
-          <w:rFonts w:ascii="Arial" w:hAnsi="Arial" w:cs="Arial"/>
-          <w:b/>
+          <w:sz w:val="18"/>
+        </w:rPr>
+        <w:t xml:space="preserve"> </w:t>
+      </w:r>
+      <w:r>
+        <w:rPr>
+          <w:rFonts w:ascii="Arial" w:hAnsi="Arial" w:cs="Arial"/>
           <w:sz w:val="18"/>
         </w:rPr>
         <w:t>要件</w:t>
@@ -1365,15 +1333,13 @@
       <w:r>
         <w:rPr>
           <w:rFonts w:ascii="Arial" w:hAnsi="Arial" w:cs="Arial"/>
-          <w:b/>
-          <w:sz w:val="18"/>
-        </w:rPr>
-        <w:t xml:space="preserve"> </w:t>
-      </w:r>
-      <w:r>
-        <w:rPr>
-          <w:rFonts w:ascii="Arial" w:hAnsi="Arial" w:cs="Arial"/>
-          <w:b/>
+          <w:sz w:val="18"/>
+        </w:rPr>
+        <w:t xml:space="preserve"> </w:t>
+      </w:r>
+      <w:r>
+        <w:rPr>
+          <w:rFonts w:ascii="Arial" w:hAnsi="Arial" w:cs="Arial"/>
           <w:sz w:val="18"/>
         </w:rPr>
         <w:t>をソフトウェア</w:t>
@@ -1381,15 +1347,13 @@
       <w:r>
         <w:rPr>
           <w:rFonts w:ascii="Arial" w:hAnsi="Arial" w:cs="Arial"/>
-          <w:b/>
-          <w:sz w:val="18"/>
-        </w:rPr>
-        <w:t xml:space="preserve"> </w:t>
-      </w:r>
-      <w:r>
-        <w:rPr>
-          <w:rFonts w:ascii="Arial" w:hAnsi="Arial" w:cs="Arial"/>
-          <w:b/>
+          <w:sz w:val="18"/>
+        </w:rPr>
+        <w:t xml:space="preserve"> </w:t>
+      </w:r>
+      <w:r>
+        <w:rPr>
+          <w:rFonts w:ascii="Arial" w:hAnsi="Arial" w:cs="Arial"/>
           <w:sz w:val="18"/>
         </w:rPr>
         <w:t>サプライチェーンに参加する人たちのために確立すること。こういった要件や関連する付随事項は、オープンに、ソフトウェア・サプライチェーン、オープンソース</w:t>
@@ -1397,15 +1361,13 @@
       <w:r>
         <w:rPr>
           <w:rFonts w:ascii="Arial" w:hAnsi="Arial" w:cs="Arial"/>
-          <w:b/>
-          <w:sz w:val="18"/>
-        </w:rPr>
-        <w:t xml:space="preserve"> </w:t>
-      </w:r>
-      <w:r>
-        <w:rPr>
-          <w:rFonts w:ascii="Arial" w:hAnsi="Arial" w:cs="Arial"/>
-          <w:b/>
+          <w:sz w:val="18"/>
+        </w:rPr>
+        <w:t xml:space="preserve"> </w:t>
+      </w:r>
+      <w:r>
+        <w:rPr>
+          <w:rFonts w:ascii="Arial" w:hAnsi="Arial" w:cs="Arial"/>
           <w:sz w:val="18"/>
         </w:rPr>
         <w:t>・コミュニティやアカデミア（学術研究機関）の関係者それぞれがオープンに協働しながら開発を進めていきます</w:t>
@@ -1452,7 +1414,7 @@
           <w:rFonts w:ascii="Arial" w:hAnsi="Arial" w:cs="Arial"/>
           <w:sz w:val="18"/>
         </w:rPr>
-        <w:t>プログラムがこれに適合した場合、品質や一貫性や完全性が十分なレベルに到達する可能性を著しく高めてくれるであろう要件の一式を定義しています；ただし本仕様書は、本要件のすべてを満たしていたとしてもそのプログラムが全面的に準拠していることを保証するものではありまえせん。本要件は、そのプログラムが</w:t>
+        <w:t>プログラムがこれに適合した場合、品質や一貫性や完全性が十分なレベルに到達する可能性を著しく高めてくれるであろう要件の一式を定義しています；ただし本仕様書は、本要件のすべてを満たしていたとしてもそのプログラムが全面的に準拠していることを保証するものではありえません。本要件は、そのプログラムが</w:t>
       </w:r>
       <w:r>
         <w:rPr>
@@ -1595,21 +1557,7 @@
           <w:sz w:val="18"/>
         </w:rPr>
         <w:lastRenderedPageBreak/>
-        <w:t>の要件を示していきます。それぞれに</w:t>
-      </w:r>
-      <w:r>
-        <w:rPr>
-          <w:rFonts w:ascii="Arial" w:hAnsi="Arial" w:cs="Arial"/>
-          <w:sz w:val="18"/>
-        </w:rPr>
-        <w:t xml:space="preserve"> </w:t>
-      </w:r>
-      <w:r>
-        <w:rPr>
-          <w:rFonts w:ascii="Arial" w:hAnsi="Arial" w:cs="Arial"/>
-          <w:sz w:val="18"/>
-        </w:rPr>
-        <w:t>一つ以上の「証跡」があります。これらは示された要件が満たされているかどうかを検討するために存在しなくてはならない、確証としての役割を担っています。すべての要件をそのプログラムが満たしている場合には、仕様書第</w:t>
+        <w:t>の要件を示していきます。それぞれに一つ以上の「証跡」があります。これらは示された要件が満たされているかどうかを検討するために存在しなくてはならない、確証としての役割を担っています。すべての要件をそのプログラムが満たしている場合には、仕様書第</w:t>
       </w:r>
       <w:r>
         <w:rPr>
@@ -1707,12 +1655,12 @@
       <w:pPr>
         <w:pStyle w:val="1"/>
       </w:pPr>
-      <w:bookmarkStart w:id="2" w:name="_Toc476563265"/>
+      <w:bookmarkStart w:id="1" w:name="_Toc476563265"/>
       <w:r>
         <w:lastRenderedPageBreak/>
         <w:t>用語の定義</w:t>
       </w:r>
-      <w:bookmarkEnd w:id="2"/>
+      <w:bookmarkEnd w:id="1"/>
       <w:r>
         <w:t xml:space="preserve"> </w:t>
       </w:r>
@@ -1735,15 +1683,6 @@
       <w:r>
         <w:rPr>
           <w:rFonts w:ascii="Arial" w:hAnsi="Arial" w:cs="Arial"/>
-          <w:b/>
-          <w:sz w:val="18"/>
-        </w:rPr>
-        <w:t xml:space="preserve"> </w:t>
-      </w:r>
-      <w:r>
-        <w:rPr>
-          <w:rFonts w:ascii="Arial" w:hAnsi="Arial" w:cs="Arial"/>
-          <w:b/>
           <w:sz w:val="18"/>
         </w:rPr>
         <w:t>－供給ソフトウェアとともに確認済みライセンスの提供が求められる生成物一式のことであり、以下を含むもの：著作権表示（</w:t>
@@ -1751,7 +1690,6 @@
       <w:r>
         <w:rPr>
           <w:rFonts w:ascii="Arial" w:hAnsi="Arial" w:cs="Arial"/>
-          <w:b/>
           <w:sz w:val="18"/>
         </w:rPr>
         <w:t>Copyright notice</w:t>
@@ -1759,7 +1697,6 @@
       <w:r>
         <w:rPr>
           <w:rFonts w:ascii="Arial" w:hAnsi="Arial" w:cs="Arial"/>
-          <w:b/>
           <w:sz w:val="18"/>
         </w:rPr>
         <w:t>）、ライセンスのコピー、修正内容の通知、帰属情報の通知、ソースコード、書面による申し入れなど</w:t>
@@ -1834,12 +1771,11 @@
           <w:b/>
           <w:sz w:val="18"/>
         </w:rPr>
-        <w:t xml:space="preserve">) </w:t>
-      </w:r>
-      <w:r>
-        <w:rPr>
-          <w:rFonts w:ascii="Arial" w:hAnsi="Arial" w:cs="Arial"/>
-          <w:b/>
+        <w:t>)</w:t>
+      </w:r>
+      <w:r>
+        <w:rPr>
+          <w:rFonts w:ascii="Arial" w:hAnsi="Arial" w:cs="Arial"/>
           <w:sz w:val="18"/>
         </w:rPr>
         <w:t>－オープンソース</w:t>
@@ -1847,15 +1783,13 @@
       <w:r>
         <w:rPr>
           <w:rFonts w:ascii="Arial" w:hAnsi="Arial" w:cs="Arial"/>
-          <w:b/>
-          <w:sz w:val="18"/>
-        </w:rPr>
-        <w:t xml:space="preserve"> </w:t>
-      </w:r>
-      <w:r>
-        <w:rPr>
-          <w:rFonts w:ascii="Arial" w:hAnsi="Arial" w:cs="Arial"/>
-          <w:b/>
+          <w:sz w:val="18"/>
+        </w:rPr>
+        <w:t xml:space="preserve"> </w:t>
+      </w:r>
+      <w:r>
+        <w:rPr>
+          <w:rFonts w:ascii="Arial" w:hAnsi="Arial" w:cs="Arial"/>
           <w:sz w:val="18"/>
         </w:rPr>
         <w:t>イニシアティブ</w:t>
@@ -1863,7 +1797,6 @@
       <w:r>
         <w:rPr>
           <w:rFonts w:ascii="Arial" w:hAnsi="Arial" w:cs="Arial"/>
-          <w:b/>
           <w:sz w:val="18"/>
         </w:rPr>
         <w:t>(OpenSource.org)</w:t>
@@ -1871,7 +1804,6 @@
       <w:r>
         <w:rPr>
           <w:rFonts w:ascii="Arial" w:hAnsi="Arial" w:cs="Arial"/>
-          <w:b/>
           <w:sz w:val="18"/>
         </w:rPr>
         <w:t>によって発行されているオープンソースの定義、もしくはフリーソフトウェア</w:t>
@@ -1879,15 +1811,13 @@
       <w:r>
         <w:rPr>
           <w:rFonts w:ascii="Arial" w:hAnsi="Arial" w:cs="Arial"/>
-          <w:b/>
-          <w:sz w:val="18"/>
-        </w:rPr>
-        <w:t xml:space="preserve"> </w:t>
-      </w:r>
-      <w:r>
-        <w:rPr>
-          <w:rFonts w:ascii="Arial" w:hAnsi="Arial" w:cs="Arial"/>
-          <w:b/>
+          <w:sz w:val="18"/>
+        </w:rPr>
+        <w:t xml:space="preserve"> </w:t>
+      </w:r>
+      <w:r>
+        <w:rPr>
+          <w:rFonts w:ascii="Arial" w:hAnsi="Arial" w:cs="Arial"/>
           <w:sz w:val="18"/>
         </w:rPr>
         <w:t>ファンデーションによって発行されているフリーソフトウェアの定義に該当するライセンス、もしくはそれに類似する</w:t>
@@ -1895,7 +1825,6 @@
       <w:r>
         <w:rPr>
           <w:rFonts w:ascii="Arial" w:hAnsi="Arial" w:cs="Arial"/>
-          <w:b/>
           <w:sz w:val="18"/>
         </w:rPr>
         <w:t>1</w:t>
@@ -1903,7 +1832,6 @@
       <w:r>
         <w:rPr>
           <w:rFonts w:ascii="Arial" w:hAnsi="Arial" w:cs="Arial"/>
-          <w:b/>
           <w:sz w:val="18"/>
         </w:rPr>
         <w:t>つ以上のライセンスに従うソフトウェアのこと</w:t>
@@ -1931,12 +1859,18 @@
           <w:b/>
           <w:sz w:val="18"/>
         </w:rPr>
-        <w:t>窓口－外部からの</w:t>
-      </w:r>
-      <w:r>
-        <w:rPr>
-          <w:rFonts w:ascii="Arial" w:hAnsi="Arial" w:cs="Arial"/>
-          <w:b/>
+        <w:t>窓口</w:t>
+      </w:r>
+      <w:r>
+        <w:rPr>
+          <w:rFonts w:ascii="Arial" w:hAnsi="Arial" w:cs="Arial"/>
+          <w:sz w:val="18"/>
+        </w:rPr>
+        <w:t>－外部からの</w:t>
+      </w:r>
+      <w:r>
+        <w:rPr>
+          <w:rFonts w:ascii="Arial" w:hAnsi="Arial" w:cs="Arial"/>
           <w:sz w:val="18"/>
         </w:rPr>
         <w:t>FOSS</w:t>
@@ -1944,7 +1878,6 @@
       <w:r>
         <w:rPr>
           <w:rFonts w:ascii="Arial" w:hAnsi="Arial" w:cs="Arial"/>
-          <w:b/>
           <w:sz w:val="18"/>
         </w:rPr>
         <w:t>に係る問合せを受け付ける、指名された人のこと確認済みライセンス－適切な方法に則り確認ができた</w:t>
@@ -1952,7 +1885,6 @@
       <w:r>
         <w:rPr>
           <w:rFonts w:ascii="Arial" w:hAnsi="Arial" w:cs="Arial"/>
-          <w:b/>
           <w:sz w:val="18"/>
         </w:rPr>
         <w:t>FOSS</w:t>
@@ -1960,7 +1892,6 @@
       <w:r>
         <w:rPr>
           <w:rFonts w:ascii="Arial" w:hAnsi="Arial" w:cs="Arial"/>
-          <w:b/>
           <w:sz w:val="18"/>
         </w:rPr>
         <w:t>ライセンスのこと</w:t>
@@ -2002,15 +1933,6 @@
       <w:r>
         <w:rPr>
           <w:rFonts w:ascii="Arial" w:hAnsi="Arial" w:cs="Arial"/>
-          <w:b/>
-          <w:sz w:val="18"/>
-        </w:rPr>
-        <w:t xml:space="preserve"> </w:t>
-      </w:r>
-      <w:r>
-        <w:rPr>
-          <w:rFonts w:ascii="Arial" w:hAnsi="Arial" w:cs="Arial"/>
-          <w:b/>
           <w:sz w:val="18"/>
         </w:rPr>
         <w:t>－本仕様書のすべての要件を満たすプログラムのこと</w:t>
@@ -2025,28 +1947,6 @@
     </w:p>
     <w:p>
       <w:pPr>
-        <w:rPr>
-          <w:rFonts w:ascii="Arial" w:hAnsi="Arial" w:cs="Arial"/>
-          <w:sz w:val="18"/>
-        </w:rPr>
-      </w:pPr>
-      <w:r>
-        <w:rPr>
-          <w:rFonts w:ascii="Arial" w:hAnsi="Arial" w:cs="Arial"/>
-          <w:sz w:val="18"/>
-        </w:rPr>
-        <w:t>ソフトウェアスタッフ－提供されるソフトウェアを作り出し、コントリビュートし、もしくはそれを使えるようにするために責任をもつ、あらゆる従業員や契約者のこと。組織によっては、ソフトウェア開発者、リリースエンジニア、品質管理技術者、プロダクトマーケティング担当者やプロダクト管理者が含まれる場合がありますが、この限りではありません。</w:t>
-      </w:r>
-      <w:r>
-        <w:rPr>
-          <w:rFonts w:ascii="Arial" w:hAnsi="Arial" w:cs="Arial"/>
-          <w:sz w:val="18"/>
-        </w:rPr>
-        <w:t xml:space="preserve"> </w:t>
-      </w:r>
-    </w:p>
-    <w:p>
-      <w:pPr>
         <w:spacing w:beforeLines="50" w:before="180"/>
         <w:rPr>
           <w:rFonts w:ascii="Arial" w:hAnsi="Arial" w:cs="Arial"/>
@@ -2059,6 +1959,53 @@
           <w:b/>
           <w:sz w:val="18"/>
         </w:rPr>
+        <w:t>ソフトウェア</w:t>
+      </w:r>
+      <w:r>
+        <w:rPr>
+          <w:rFonts w:ascii="Arial" w:hAnsi="Arial" w:cs="Arial"/>
+          <w:b/>
+          <w:sz w:val="18"/>
+        </w:rPr>
+        <w:t xml:space="preserve"> </w:t>
+      </w:r>
+      <w:r>
+        <w:rPr>
+          <w:rFonts w:ascii="Arial" w:hAnsi="Arial" w:cs="Arial"/>
+          <w:b/>
+          <w:sz w:val="18"/>
+        </w:rPr>
+        <w:t>スタッフ</w:t>
+      </w:r>
+      <w:r>
+        <w:rPr>
+          <w:rFonts w:ascii="Arial" w:hAnsi="Arial" w:cs="Arial"/>
+          <w:sz w:val="18"/>
+        </w:rPr>
+        <w:t>－提供されるソフトウェアを作り出し、コントリビュートし、もしくはそれを使えるようにするために責任をもつ、あらゆる従業員や契約者のこと。組織によっては、ソフトウェア開発者、リリースエンジニア、品質管理技術者、プロダクトマーケティング担当者やプロダクト管理者が含まれる場合がありますが、この限りではありません</w:t>
+      </w:r>
+      <w:r>
+        <w:rPr>
+          <w:rFonts w:ascii="Arial" w:hAnsi="Arial" w:cs="Arial"/>
+          <w:sz w:val="18"/>
+        </w:rPr>
+        <w:t xml:space="preserve"> </w:t>
+      </w:r>
+    </w:p>
+    <w:p>
+      <w:pPr>
+        <w:spacing w:beforeLines="50" w:before="180"/>
+        <w:rPr>
+          <w:rFonts w:ascii="Arial" w:hAnsi="Arial" w:cs="Arial"/>
+          <w:sz w:val="18"/>
+        </w:rPr>
+      </w:pPr>
+      <w:r>
+        <w:rPr>
+          <w:rFonts w:ascii="Arial" w:hAnsi="Arial" w:cs="Arial"/>
+          <w:b/>
+          <w:sz w:val="18"/>
+        </w:rPr>
         <w:t xml:space="preserve">SPDX </w:t>
       </w:r>
       <w:r>
@@ -2080,7 +2027,6 @@
       <w:r>
         <w:rPr>
           <w:rFonts w:ascii="Arial" w:hAnsi="Arial" w:cs="Arial"/>
-          <w:b/>
           <w:sz w:val="18"/>
         </w:rPr>
         <w:t>－</w:t>
@@ -2088,15 +2034,13 @@
       <w:r>
         <w:rPr>
           <w:rFonts w:ascii="Arial" w:hAnsi="Arial" w:cs="Arial"/>
-          <w:b/>
-          <w:sz w:val="18"/>
-        </w:rPr>
-        <w:t xml:space="preserve"> SPDX</w:t>
-      </w:r>
-      <w:r>
-        <w:rPr>
-          <w:rFonts w:ascii="Arial" w:hAnsi="Arial" w:cs="Arial"/>
-          <w:b/>
+          <w:sz w:val="18"/>
+        </w:rPr>
+        <w:t>SPDX</w:t>
+      </w:r>
+      <w:r>
+        <w:rPr>
+          <w:rFonts w:ascii="Arial" w:hAnsi="Arial" w:cs="Arial"/>
           <w:sz w:val="18"/>
         </w:rPr>
         <w:t>ワーキンググループによって作られた、ライセンスや著作権情報をやり取りすることを目的としたフォーマット標準のこと。</w:t>
@@ -2104,7 +2048,6 @@
       <w:r>
         <w:rPr>
           <w:rFonts w:ascii="Arial" w:hAnsi="Arial" w:cs="Arial"/>
-          <w:b/>
           <w:sz w:val="18"/>
         </w:rPr>
         <w:t>SPDX</w:t>
@@ -2112,7 +2055,6 @@
       <w:r>
         <w:rPr>
           <w:rFonts w:ascii="Arial" w:hAnsi="Arial" w:cs="Arial"/>
-          <w:b/>
           <w:sz w:val="18"/>
         </w:rPr>
         <w:t>については</w:t>
@@ -2120,7 +2062,6 @@
       <w:r>
         <w:rPr>
           <w:rFonts w:ascii="Arial" w:hAnsi="Arial" w:cs="Arial"/>
-          <w:b/>
           <w:sz w:val="18"/>
         </w:rPr>
         <w:t>ww.spdx.org</w:t>
@@ -2128,10 +2069,9 @@
       <w:r>
         <w:rPr>
           <w:rFonts w:ascii="Arial" w:hAnsi="Arial" w:cs="Arial"/>
-          <w:b/>
-          <w:sz w:val="18"/>
-        </w:rPr>
-        <w:t>にその仕様が記載されています。</w:t>
+          <w:sz w:val="18"/>
+        </w:rPr>
+        <w:t>にその仕様が記載されています</w:t>
       </w:r>
       <w:r>
         <w:rPr>
@@ -2160,15 +2100,6 @@
       <w:r>
         <w:rPr>
           <w:rFonts w:ascii="Arial" w:hAnsi="Arial" w:cs="Arial"/>
-          <w:b/>
-          <w:sz w:val="18"/>
-        </w:rPr>
-        <w:t xml:space="preserve"> </w:t>
-      </w:r>
-      <w:r>
-        <w:rPr>
-          <w:rFonts w:ascii="Arial" w:hAnsi="Arial" w:cs="Arial"/>
-          <w:b/>
           <w:sz w:val="18"/>
         </w:rPr>
         <w:t>－組織が第三者に対し提供するソフトウェアのこと</w:t>
@@ -2200,18 +2131,9 @@
       <w:r>
         <w:rPr>
           <w:rFonts w:ascii="Arial" w:hAnsi="Arial" w:cs="Arial"/>
-          <w:b/>
-          <w:sz w:val="18"/>
-        </w:rPr>
-        <w:t xml:space="preserve"> - </w:t>
-      </w:r>
-      <w:r>
-        <w:rPr>
-          <w:rFonts w:ascii="Arial" w:hAnsi="Arial" w:cs="Arial"/>
-          <w:b/>
-          <w:sz w:val="18"/>
-        </w:rPr>
-        <w:t>与えられた要件が満足しているとみなされるために存在しなければならない確証のこと</w:t>
+          <w:sz w:val="18"/>
+        </w:rPr>
+        <w:t>－与えられた要件が満足しているとみなされるために存在しなければならない確証のこと</w:t>
       </w:r>
     </w:p>
     <w:p>
@@ -2235,37 +2157,37 @@
       <w:pPr>
         <w:pStyle w:val="1"/>
       </w:pPr>
-      <w:bookmarkStart w:id="3" w:name="_Toc476563266"/>
+      <w:bookmarkStart w:id="2" w:name="_Toc476563266"/>
       <w:r>
         <w:lastRenderedPageBreak/>
         <w:t>満たすべき要件</w:t>
       </w:r>
+      <w:bookmarkEnd w:id="2"/>
+    </w:p>
+    <w:p>
+      <w:pPr>
+        <w:pStyle w:val="2"/>
+        <w:rPr>
+          <w:rFonts w:ascii="Arial" w:hAnsi="Arial" w:cs="Arial"/>
+          <w:sz w:val="20"/>
+        </w:rPr>
+      </w:pPr>
+      <w:bookmarkStart w:id="3" w:name="_Toc476563267"/>
+      <w:r>
+        <w:rPr>
+          <w:rFonts w:ascii="Arial" w:hAnsi="Arial" w:cs="Arial"/>
+          <w:sz w:val="20"/>
+        </w:rPr>
+        <w:t>G1: FOSS</w:t>
+      </w:r>
+      <w:r>
+        <w:rPr>
+          <w:rFonts w:ascii="Arial" w:hAnsi="Arial" w:cs="Arial"/>
+          <w:sz w:val="20"/>
+        </w:rPr>
+        <w:t>に係る責任を理解している</w:t>
+      </w:r>
       <w:bookmarkEnd w:id="3"/>
-    </w:p>
-    <w:p>
-      <w:pPr>
-        <w:pStyle w:val="2"/>
-        <w:rPr>
-          <w:rFonts w:ascii="Arial" w:hAnsi="Arial" w:cs="Arial"/>
-          <w:sz w:val="20"/>
-        </w:rPr>
-      </w:pPr>
-      <w:bookmarkStart w:id="4" w:name="_Toc476563267"/>
-      <w:r>
-        <w:rPr>
-          <w:rFonts w:ascii="Arial" w:hAnsi="Arial" w:cs="Arial"/>
-          <w:sz w:val="20"/>
-        </w:rPr>
-        <w:t>G1: FOSS</w:t>
-      </w:r>
-      <w:r>
-        <w:rPr>
-          <w:rFonts w:ascii="Arial" w:hAnsi="Arial" w:cs="Arial"/>
-          <w:sz w:val="20"/>
-        </w:rPr>
-        <w:t>に係る責任を理解している</w:t>
-      </w:r>
-      <w:bookmarkEnd w:id="4"/>
       <w:r>
         <w:rPr>
           <w:rFonts w:ascii="Arial" w:hAnsi="Arial" w:cs="Arial"/>
@@ -2385,7 +2307,7 @@
           <w:rFonts w:ascii="Arial" w:hAnsi="Arial" w:cs="Arial"/>
           <w:sz w:val="18"/>
         </w:rPr>
-        <w:t>1.1.1</w:t>
+        <w:t xml:space="preserve">1.1.1 </w:t>
       </w:r>
       <w:r>
         <w:rPr>
@@ -2427,7 +2349,7 @@
           <w:rFonts w:ascii="Arial" w:hAnsi="Arial" w:cs="Arial"/>
           <w:sz w:val="18"/>
         </w:rPr>
-        <w:t>1.1.2FOSS</w:t>
+        <w:t>1.1.2 FOSS</w:t>
       </w:r>
       <w:r>
         <w:rPr>
@@ -2550,7 +2472,7 @@
           <w:b/>
           <w:sz w:val="18"/>
         </w:rPr>
-        <w:t>1.2</w:t>
+        <w:t xml:space="preserve">1.2 </w:t>
       </w:r>
       <w:r>
         <w:rPr>
@@ -2636,7 +2558,7 @@
           <w:b/>
           <w:sz w:val="18"/>
         </w:rPr>
-        <w:t>FOSS</w:t>
+        <w:t xml:space="preserve"> FOSS</w:t>
       </w:r>
       <w:r>
         <w:rPr>
@@ -2675,7 +2597,7 @@
           <w:b/>
           <w:sz w:val="18"/>
         </w:rPr>
-        <w:t>FOSS</w:t>
+        <w:t xml:space="preserve"> FOSS</w:t>
       </w:r>
       <w:r>
         <w:rPr>
@@ -2730,7 +2652,7 @@
           <w:b/>
           <w:sz w:val="18"/>
         </w:rPr>
-        <w:t>FOSS</w:t>
+        <w:t xml:space="preserve"> FOSS</w:t>
       </w:r>
       <w:r>
         <w:rPr>
@@ -2769,7 +2691,7 @@
           <w:b/>
           <w:sz w:val="18"/>
         </w:rPr>
-        <w:t>FOSS</w:t>
+        <w:t xml:space="preserve"> FOSS</w:t>
       </w:r>
       <w:r>
         <w:rPr>
@@ -2808,6 +2730,14 @@
           <w:b/>
           <w:sz w:val="18"/>
         </w:rPr>
+        <w:t xml:space="preserve"> </w:t>
+      </w:r>
+      <w:r>
+        <w:rPr>
+          <w:rFonts w:ascii="Arial" w:hAnsi="Arial" w:cs="Arial"/>
+          <w:b/>
+          <w:sz w:val="18"/>
+        </w:rPr>
         <w:t>ソフトウェアスタッフの役割、全体としての</w:t>
       </w:r>
       <w:r>
@@ -2871,6 +2801,14 @@
           <w:b/>
           <w:sz w:val="18"/>
         </w:rPr>
+        <w:t xml:space="preserve"> </w:t>
+      </w:r>
+      <w:r>
+        <w:rPr>
+          <w:rFonts w:ascii="Arial" w:hAnsi="Arial" w:cs="Arial"/>
+          <w:b/>
+          <w:sz w:val="18"/>
+        </w:rPr>
         <w:t>提供されるソフトウェアの</w:t>
       </w:r>
       <w:r>
@@ -2887,7 +2825,7 @@
           <w:b/>
           <w:sz w:val="18"/>
         </w:rPr>
-        <w:t>コンポーネントを確認し、記録し、もしくは追跡するためのプロセス</w:t>
+        <w:t>コンポーネントを確認、記録、もしくは追跡するためのプロセス</w:t>
       </w:r>
       <w:r>
         <w:rPr>
@@ -2908,12 +2846,21 @@
         <w:ind w:leftChars="0" w:left="851"/>
         <w:rPr>
           <w:rFonts w:ascii="Arial" w:hAnsi="Arial" w:cs="Arial"/>
-          <w:sz w:val="18"/>
-        </w:rPr>
-      </w:pPr>
-      <w:r>
-        <w:rPr>
-          <w:rFonts w:ascii="Arial" w:hAnsi="Arial" w:cs="Arial"/>
+          <w:b/>
+          <w:sz w:val="18"/>
+        </w:rPr>
+      </w:pPr>
+      <w:r>
+        <w:rPr>
+          <w:rFonts w:ascii="Arial" w:hAnsi="Arial" w:cs="Arial"/>
+          <w:sz w:val="18"/>
+        </w:rPr>
+        <w:t xml:space="preserve"> </w:t>
+      </w:r>
+      <w:r>
+        <w:rPr>
+          <w:rFonts w:ascii="Arial" w:hAnsi="Arial" w:cs="Arial"/>
+          <w:b/>
           <w:sz w:val="18"/>
         </w:rPr>
         <w:t>ソフトウェアスタッフは</w:t>
@@ -2921,6 +2868,7 @@
       <w:r>
         <w:rPr>
           <w:rFonts w:ascii="Arial" w:hAnsi="Arial" w:cs="Arial"/>
+          <w:b/>
           <w:sz w:val="18"/>
         </w:rPr>
         <w:t>FOSS</w:t>
@@ -2928,6 +2876,7 @@
       <w:r>
         <w:rPr>
           <w:rFonts w:ascii="Arial" w:hAnsi="Arial" w:cs="Arial"/>
+          <w:b/>
           <w:sz w:val="18"/>
         </w:rPr>
         <w:t>トレーニングを（現状に即すとみなされるように）少なくとも直近</w:t>
@@ -2935,6 +2884,7 @@
       <w:r>
         <w:rPr>
           <w:rFonts w:ascii="Arial" w:hAnsi="Arial" w:cs="Arial"/>
+          <w:b/>
           <w:sz w:val="18"/>
         </w:rPr>
         <w:t>24</w:t>
@@ -2942,13 +2892,31 @@
       <w:r>
         <w:rPr>
           <w:rFonts w:ascii="Arial" w:hAnsi="Arial" w:cs="Arial"/>
-          <w:sz w:val="18"/>
-        </w:rPr>
-        <w:t>ヶ月以内に修了していなければなりません。そのトレーニング要件を満足させるために、ソフトウェアスタッフに対して試験を実施することができます。</w:t>
-      </w:r>
-      <w:r>
-        <w:rPr>
-          <w:rFonts w:ascii="Arial" w:hAnsi="Arial" w:cs="Arial"/>
+          <w:b/>
+          <w:sz w:val="18"/>
+        </w:rPr>
+        <w:t>ヶ月以内に修了していなければなりません。</w:t>
+      </w:r>
+      <w:r>
+        <w:rPr>
+          <w:rFonts w:ascii="Arial" w:hAnsi="Arial" w:cs="Arial"/>
+          <w:b/>
+          <w:sz w:val="18"/>
+        </w:rPr>
+        <w:t xml:space="preserve"> </w:t>
+      </w:r>
+      <w:r>
+        <w:rPr>
+          <w:rFonts w:ascii="Arial" w:hAnsi="Arial" w:cs="Arial"/>
+          <w:b/>
+          <w:sz w:val="18"/>
+        </w:rPr>
+        <w:t>そのトレーニング要件を満足させるために、ソフトウェアスタッフに対して試験を実施することができます。</w:t>
+      </w:r>
+      <w:r>
+        <w:rPr>
+          <w:rFonts w:ascii="Arial" w:hAnsi="Arial" w:cs="Arial"/>
+          <w:b/>
           <w:sz w:val="18"/>
         </w:rPr>
         <w:t xml:space="preserve">  </w:t>
@@ -2999,7 +2967,7 @@
           <w:rFonts w:ascii="Arial" w:hAnsi="Arial" w:cs="Arial"/>
           <w:sz w:val="18"/>
         </w:rPr>
-        <w:t>1.2.1</w:t>
+        <w:t xml:space="preserve">1.2.1 </w:t>
       </w:r>
       <w:r>
         <w:rPr>
@@ -3048,7 +3016,7 @@
           <w:rFonts w:ascii="Arial" w:hAnsi="Arial" w:cs="Arial"/>
           <w:sz w:val="18"/>
         </w:rPr>
-        <w:t>1.2.2</w:t>
+        <w:t xml:space="preserve">1.2.2 </w:t>
       </w:r>
       <w:r>
         <w:rPr>
@@ -3083,7 +3051,7 @@
           <w:rFonts w:ascii="Arial" w:hAnsi="Arial" w:cs="Arial"/>
           <w:sz w:val="18"/>
         </w:rPr>
-        <w:t>1.2.3</w:t>
+        <w:t xml:space="preserve">1.2.3 </w:t>
       </w:r>
       <w:r>
         <w:rPr>
@@ -3225,7 +3193,7 @@
           <w:sz w:val="20"/>
         </w:rPr>
       </w:pPr>
-      <w:bookmarkStart w:id="5" w:name="_Toc476563268"/>
+      <w:bookmarkStart w:id="4" w:name="_Toc476563268"/>
       <w:r>
         <w:rPr>
           <w:rFonts w:ascii="Arial" w:hAnsi="Arial" w:cs="Arial"/>
@@ -3241,7 +3209,7 @@
         </w:rPr>
         <w:t>コンプライアンス到達のための責任者のアサインしている</w:t>
       </w:r>
-      <w:bookmarkEnd w:id="5"/>
+      <w:bookmarkEnd w:id="4"/>
       <w:r>
         <w:rPr>
           <w:rFonts w:ascii="Arial" w:hAnsi="Arial" w:cs="Arial"/>
@@ -3264,7 +3232,7 @@
           <w:b/>
           <w:sz w:val="18"/>
         </w:rPr>
-        <w:t>2.1FOSS</w:t>
+        <w:t>2.1 FOSS</w:t>
       </w:r>
       <w:r>
         <w:rPr>
@@ -3319,7 +3287,7 @@
           <w:b/>
           <w:sz w:val="18"/>
         </w:rPr>
-        <w:t>FOSS</w:t>
+        <w:t xml:space="preserve"> FOSS</w:t>
       </w:r>
       <w:r>
         <w:rPr>
@@ -3358,7 +3326,7 @@
           <w:b/>
           <w:sz w:val="18"/>
         </w:rPr>
-        <w:t>FOSS</w:t>
+        <w:t xml:space="preserve"> FOSS</w:t>
       </w:r>
       <w:r>
         <w:rPr>
@@ -3412,6 +3380,14 @@
           <w:b/>
           <w:sz w:val="18"/>
         </w:rPr>
+        <w:t xml:space="preserve"> </w:t>
+      </w:r>
+      <w:r>
+        <w:rPr>
+          <w:rFonts w:ascii="Arial" w:hAnsi="Arial" w:cs="Arial"/>
+          <w:b/>
+          <w:sz w:val="18"/>
+        </w:rPr>
         <w:t>電子的通信を通じ</w:t>
       </w:r>
       <w:r>
@@ -3483,7 +3459,7 @@
           <w:rFonts w:ascii="Arial" w:hAnsi="Arial" w:cs="Arial"/>
           <w:sz w:val="18"/>
         </w:rPr>
-        <w:t>2.1.1</w:t>
+        <w:t xml:space="preserve">2.1.1 </w:t>
       </w:r>
       <w:r>
         <w:rPr>
@@ -3546,7 +3522,7 @@
           <w:rFonts w:ascii="Arial" w:hAnsi="Arial" w:cs="Arial"/>
           <w:sz w:val="18"/>
         </w:rPr>
-        <w:t>2.1.2FOSS</w:t>
+        <w:t>2.1.2 FOSS</w:t>
       </w:r>
       <w:r>
         <w:rPr>
@@ -3628,7 +3604,7 @@
           <w:b/>
           <w:sz w:val="18"/>
         </w:rPr>
-        <w:t>2.2</w:t>
+        <w:t xml:space="preserve">2.2 </w:t>
       </w:r>
       <w:r>
         <w:rPr>
@@ -3683,6 +3659,14 @@
           <w:b/>
           <w:sz w:val="18"/>
         </w:rPr>
+        <w:t xml:space="preserve"> </w:t>
+      </w:r>
+      <w:r>
+        <w:rPr>
+          <w:rFonts w:ascii="Arial" w:hAnsi="Arial" w:cs="Arial"/>
+          <w:b/>
+          <w:sz w:val="18"/>
+        </w:rPr>
         <w:t>組織内部の</w:t>
       </w:r>
       <w:r>
@@ -3699,7 +3683,23 @@
           <w:b/>
           <w:sz w:val="18"/>
         </w:rPr>
-        <w:t>コンプライアンスを管理する責任者をアサインすること。本</w:t>
+        <w:t>コンプライアンスを管理する責任者をアサインすること。</w:t>
+      </w:r>
+      <w:r>
+        <w:rPr>
+          <w:rFonts w:ascii="Arial" w:hAnsi="Arial" w:cs="Arial"/>
+          <w:b/>
+          <w:sz w:val="18"/>
+        </w:rPr>
+        <w:t xml:space="preserve"> </w:t>
+      </w:r>
+      <w:r>
+        <w:rPr>
+          <w:rFonts w:ascii="Arial" w:hAnsi="Arial" w:cs="Arial"/>
+          <w:b/>
+          <w:sz w:val="18"/>
+        </w:rPr>
+        <w:t>本</w:t>
       </w:r>
       <w:r>
         <w:rPr>
@@ -3762,7 +3762,7 @@
           <w:b/>
           <w:sz w:val="18"/>
         </w:rPr>
-        <w:t>FOSS</w:t>
+        <w:t xml:space="preserve"> FOSS</w:t>
       </w:r>
       <w:r>
         <w:rPr>
@@ -3801,6 +3801,14 @@
           <w:b/>
           <w:sz w:val="18"/>
         </w:rPr>
+        <w:t xml:space="preserve"> </w:t>
+      </w:r>
+      <w:r>
+        <w:rPr>
+          <w:rFonts w:ascii="Arial" w:hAnsi="Arial" w:cs="Arial"/>
+          <w:b/>
+          <w:sz w:val="18"/>
+        </w:rPr>
         <w:t>役割を遂行するために割り当てられた時間；</w:t>
       </w:r>
       <w:r>
@@ -3832,6 +3840,14 @@
           <w:b/>
           <w:sz w:val="18"/>
         </w:rPr>
+        <w:t xml:space="preserve"> </w:t>
+      </w:r>
+      <w:r>
+        <w:rPr>
+          <w:rFonts w:ascii="Arial" w:hAnsi="Arial" w:cs="Arial"/>
+          <w:b/>
+          <w:sz w:val="18"/>
+        </w:rPr>
         <w:t>商業的に理にかなった形で配分された予算</w:t>
       </w:r>
       <w:r>
@@ -3863,7 +3879,7 @@
           <w:b/>
           <w:sz w:val="18"/>
         </w:rPr>
-        <w:t>FOSS</w:t>
+        <w:t xml:space="preserve"> FOSS</w:t>
       </w:r>
       <w:r>
         <w:rPr>
@@ -3902,7 +3918,7 @@
           <w:b/>
           <w:sz w:val="18"/>
         </w:rPr>
-        <w:t>FOSS</w:t>
+        <w:t xml:space="preserve"> FOSS</w:t>
       </w:r>
       <w:r>
         <w:rPr>
@@ -3956,7 +3972,7 @@
           <w:b/>
           <w:sz w:val="18"/>
         </w:rPr>
-        <w:t>FOSS</w:t>
+        <w:t xml:space="preserve"> FOSS</w:t>
       </w:r>
       <w:r>
         <w:rPr>
@@ -4019,7 +4035,7 @@
           <w:rFonts w:ascii="Arial" w:hAnsi="Arial" w:cs="Arial"/>
           <w:sz w:val="18"/>
         </w:rPr>
-        <w:t>2.2.1FOSS</w:t>
+        <w:t>2.2.1 FOSS</w:t>
       </w:r>
       <w:r>
         <w:rPr>
@@ -4054,7 +4070,7 @@
           <w:rFonts w:ascii="Arial" w:hAnsi="Arial" w:cs="Arial"/>
           <w:sz w:val="18"/>
         </w:rPr>
-        <w:t>2.2.2FOSS</w:t>
+        <w:t>2.2.2 FOSS</w:t>
       </w:r>
       <w:r>
         <w:rPr>
@@ -4089,7 +4105,7 @@
           <w:rFonts w:ascii="Arial" w:hAnsi="Arial" w:cs="Arial"/>
           <w:sz w:val="18"/>
         </w:rPr>
-        <w:t>2.2.3FOSS</w:t>
+        <w:t>2.2.3 FOSS</w:t>
       </w:r>
       <w:r>
         <w:rPr>
@@ -4124,7 +4140,7 @@
           <w:rFonts w:ascii="Arial" w:hAnsi="Arial" w:cs="Arial"/>
           <w:sz w:val="18"/>
         </w:rPr>
-        <w:t>2.2.4</w:t>
+        <w:t xml:space="preserve">2.2.4 </w:t>
       </w:r>
       <w:r>
         <w:rPr>
@@ -4181,6 +4197,13 @@
           <w:rFonts w:ascii="Arial" w:hAnsi="Arial" w:cs="Arial"/>
           <w:sz w:val="18"/>
         </w:rPr>
+        <w:t xml:space="preserve"> </w:t>
+      </w:r>
+      <w:r>
+        <w:rPr>
+          <w:rFonts w:ascii="Arial" w:hAnsi="Arial" w:cs="Arial"/>
+          <w:sz w:val="18"/>
+        </w:rPr>
         <w:t>ここで定められた</w:t>
       </w:r>
       <w:r>
@@ -4196,49 +4219,6 @@
           <w:sz w:val="18"/>
         </w:rPr>
         <w:t>責任者が有効性をもってアサインされたことを確かなものにします。</w:t>
-      </w:r>
-      <w:r>
-        <w:rPr>
-          <w:rFonts w:ascii="Arial" w:hAnsi="Arial" w:cs="Arial"/>
-          <w:sz w:val="18"/>
-        </w:rPr>
-        <w:lastRenderedPageBreak/>
-        <w:t xml:space="preserve">OpenChain </w:t>
-      </w:r>
-      <w:r>
-        <w:rPr>
-          <w:rFonts w:ascii="Arial" w:hAnsi="Arial" w:cs="Arial"/>
-          <w:sz w:val="18"/>
-        </w:rPr>
-        <w:t>適合仕様書</w:t>
-      </w:r>
-      <w:r>
-        <w:rPr>
-          <w:rFonts w:ascii="Arial" w:hAnsi="Arial" w:cs="Arial"/>
-          <w:sz w:val="18"/>
-        </w:rPr>
-        <w:t xml:space="preserve"> </w:t>
-      </w:r>
-      <w:r>
-        <w:rPr>
-          <w:rFonts w:ascii="Arial" w:hAnsi="Arial" w:cs="Arial"/>
-          <w:sz w:val="18"/>
-        </w:rPr>
-        <w:t>第</w:t>
-      </w:r>
-      <w:r>
-        <w:rPr>
-          <w:rFonts w:ascii="Arial" w:hAnsi="Arial" w:cs="Arial"/>
-          <w:sz w:val="18"/>
-        </w:rPr>
-        <w:t>1.0</w:t>
-      </w:r>
-      <w:r>
-        <w:rPr>
-          <w:rFonts w:ascii="Arial" w:hAnsi="Arial" w:cs="Arial"/>
-          <w:sz w:val="18"/>
-        </w:rPr>
-        <w:t>版</w:t>
       </w:r>
       <w:r>
         <w:rPr>
@@ -4262,6 +4242,7 @@
           <w:rFonts w:ascii="Arial" w:hAnsi="Arial" w:cs="Arial"/>
           <w:sz w:val="18"/>
         </w:rPr>
+        <w:lastRenderedPageBreak/>
         <w:br w:type="page"/>
       </w:r>
     </w:p>
@@ -4273,7 +4254,7 @@
           <w:sz w:val="20"/>
         </w:rPr>
       </w:pPr>
-      <w:bookmarkStart w:id="6" w:name="_Toc476563269"/>
+      <w:bookmarkStart w:id="5" w:name="_Toc476563269"/>
       <w:r>
         <w:rPr>
           <w:rFonts w:ascii="Arial" w:hAnsi="Arial" w:cs="Arial"/>
@@ -4289,7 +4270,7 @@
         </w:rPr>
         <w:t>コンテンツをレビューし承認する</w:t>
       </w:r>
-      <w:bookmarkEnd w:id="6"/>
+      <w:bookmarkEnd w:id="5"/>
     </w:p>
     <w:p>
       <w:pPr>
@@ -4306,7 +4287,7 @@
           <w:b/>
           <w:sz w:val="18"/>
         </w:rPr>
-        <w:t>3.1</w:t>
+        <w:t xml:space="preserve">3.1 </w:t>
       </w:r>
       <w:r>
         <w:rPr>
@@ -4385,7 +4366,7 @@
           <w:rFonts w:ascii="Arial" w:hAnsi="Arial" w:cs="Arial"/>
           <w:sz w:val="18"/>
         </w:rPr>
-        <w:t>3.1.1</w:t>
+        <w:t xml:space="preserve">3.1.1 </w:t>
       </w:r>
       <w:r>
         <w:rPr>
@@ -4456,6 +4437,13 @@
           <w:rFonts w:ascii="Arial" w:hAnsi="Arial" w:cs="Arial"/>
           <w:sz w:val="18"/>
         </w:rPr>
+        <w:t xml:space="preserve"> </w:t>
+      </w:r>
+      <w:r>
+        <w:rPr>
+          <w:rFonts w:ascii="Arial" w:hAnsi="Arial" w:cs="Arial"/>
+          <w:sz w:val="18"/>
+        </w:rPr>
         <w:t>供給されたソフトウェアを構成するために用いられる全ての</w:t>
       </w:r>
       <w:r>
@@ -4470,7 +4458,35 @@
           <w:rFonts w:ascii="Arial" w:hAnsi="Arial" w:cs="Arial"/>
           <w:sz w:val="18"/>
         </w:rPr>
-        <w:t>コンポーネントを特定し、リスト化するためのプロセスが存在することを確かなものにします。個々のコンポーネントの頒布に関する義務や制約を理解するために、ライセンス条項の体系的なレビューを支援するよう、本目録が存在していなければなりません。記録された本目録は、そのプロセスにもとづいていることを示す確証として機能します。</w:t>
+        <w:t>コンポーネントを特定し、リスト化するためのプロセスが存在することを確かなものにします。</w:t>
+      </w:r>
+      <w:r>
+        <w:rPr>
+          <w:rFonts w:ascii="Arial" w:hAnsi="Arial" w:cs="Arial"/>
+          <w:sz w:val="18"/>
+        </w:rPr>
+        <w:t xml:space="preserve"> </w:t>
+      </w:r>
+      <w:r>
+        <w:rPr>
+          <w:rFonts w:ascii="Arial" w:hAnsi="Arial" w:cs="Arial"/>
+          <w:sz w:val="18"/>
+        </w:rPr>
+        <w:t>個々のコンポーネントの頒布に関する義務や制約を理解するために、ライセンス条項の体系的なレビューを支援するよう、本目録が存在していなければなりません。</w:t>
+      </w:r>
+      <w:r>
+        <w:rPr>
+          <w:rFonts w:ascii="Arial" w:hAnsi="Arial" w:cs="Arial"/>
+          <w:sz w:val="18"/>
+        </w:rPr>
+        <w:t xml:space="preserve"> </w:t>
+      </w:r>
+      <w:r>
+        <w:rPr>
+          <w:rFonts w:ascii="Arial" w:hAnsi="Arial" w:cs="Arial"/>
+          <w:sz w:val="18"/>
+        </w:rPr>
+        <w:t>記録された本目録は、そのプロセスにもとづいていることを示す確証として機能します。</w:t>
       </w:r>
       <w:r>
         <w:rPr>
@@ -4496,7 +4512,7 @@
           <w:b/>
           <w:sz w:val="18"/>
         </w:rPr>
-        <w:t>3.2FOSS</w:t>
+        <w:t>3.2 FOSS</w:t>
       </w:r>
       <w:r>
         <w:rPr>
@@ -4567,6 +4583,14 @@
           <w:b/>
           <w:sz w:val="18"/>
         </w:rPr>
+        <w:t xml:space="preserve"> </w:t>
+      </w:r>
+      <w:r>
+        <w:rPr>
+          <w:rFonts w:ascii="Arial" w:hAnsi="Arial" w:cs="Arial"/>
+          <w:b/>
+          <w:sz w:val="18"/>
+        </w:rPr>
         <w:t>バイナリ形態で頒布されている</w:t>
       </w:r>
       <w:r>
@@ -4598,6 +4622,14 @@
           <w:b/>
           <w:sz w:val="18"/>
         </w:rPr>
+        <w:t xml:space="preserve"> </w:t>
+      </w:r>
+      <w:r>
+        <w:rPr>
+          <w:rFonts w:ascii="Arial" w:hAnsi="Arial" w:cs="Arial"/>
+          <w:b/>
+          <w:sz w:val="18"/>
+        </w:rPr>
         <w:t>ソースコード形態で頒布されている</w:t>
       </w:r>
       <w:r>
@@ -4629,6 +4661,14 @@
           <w:b/>
           <w:sz w:val="18"/>
         </w:rPr>
+        <w:t xml:space="preserve"> </w:t>
+      </w:r>
+      <w:r>
+        <w:rPr>
+          <w:rFonts w:ascii="Arial" w:hAnsi="Arial" w:cs="Arial"/>
+          <w:b/>
+          <w:sz w:val="18"/>
+        </w:rPr>
         <w:t>コピーレフトの義務を生じうる他の</w:t>
       </w:r>
       <w:r>
@@ -4676,6 +4716,14 @@
           <w:b/>
           <w:sz w:val="18"/>
         </w:rPr>
+        <w:t xml:space="preserve"> </w:t>
+      </w:r>
+      <w:r>
+        <w:rPr>
+          <w:rFonts w:ascii="Arial" w:hAnsi="Arial" w:cs="Arial"/>
+          <w:b/>
+          <w:sz w:val="18"/>
+        </w:rPr>
         <w:t>修正された</w:t>
       </w:r>
       <w:r>
@@ -4723,6 +4771,14 @@
           <w:b/>
           <w:sz w:val="18"/>
         </w:rPr>
+        <w:t xml:space="preserve"> </w:t>
+      </w:r>
+      <w:r>
+        <w:rPr>
+          <w:rFonts w:ascii="Arial" w:hAnsi="Arial" w:cs="Arial"/>
+          <w:b/>
+          <w:sz w:val="18"/>
+        </w:rPr>
         <w:t>供給ソフトウェア内で他コンポーネントと連動するが、お互いに互換性のないライセンスの下にある</w:t>
       </w:r>
       <w:r>
@@ -4769,6 +4825,14 @@
           <w:b/>
           <w:sz w:val="18"/>
         </w:rPr>
+        <w:t xml:space="preserve"> </w:t>
+      </w:r>
+      <w:r>
+        <w:rPr>
+          <w:rFonts w:ascii="Arial" w:hAnsi="Arial" w:cs="Arial"/>
+          <w:b/>
+          <w:sz w:val="18"/>
+        </w:rPr>
         <w:t>帰属要求のある</w:t>
       </w:r>
       <w:r>
@@ -4840,7 +4904,7 @@
           <w:rFonts w:ascii="Arial" w:hAnsi="Arial" w:cs="Arial"/>
           <w:sz w:val="18"/>
         </w:rPr>
-        <w:t>3.2.1</w:t>
+        <w:t xml:space="preserve">3.2.1 </w:t>
       </w:r>
       <w:r>
         <w:rPr>
@@ -4925,7 +4989,7 @@
           <w:rFonts w:ascii="Arial" w:hAnsi="Arial" w:cs="Arial"/>
           <w:sz w:val="18"/>
         </w:rPr>
-        <w:t>FOSS</w:t>
+        <w:t xml:space="preserve"> FOSS</w:t>
       </w:r>
       <w:r>
         <w:rPr>
@@ -4967,7 +5031,7 @@
           <w:sz w:val="20"/>
         </w:rPr>
       </w:pPr>
-      <w:bookmarkStart w:id="7" w:name="_Toc476563270"/>
+      <w:bookmarkStart w:id="6" w:name="_Toc476563270"/>
       <w:r>
         <w:rPr>
           <w:rFonts w:ascii="Arial" w:hAnsi="Arial" w:cs="Arial"/>
@@ -4983,7 +5047,7 @@
         </w:rPr>
         <w:t>ドキュメントや生成物をデリバリする</w:t>
       </w:r>
-      <w:bookmarkEnd w:id="7"/>
+      <w:bookmarkEnd w:id="6"/>
       <w:r>
         <w:rPr>
           <w:rFonts w:ascii="Arial" w:hAnsi="Arial" w:cs="Arial"/>
@@ -5007,15 +5071,15 @@
           <w:b/>
           <w:sz w:val="18"/>
         </w:rPr>
-        <w:t>4.1</w:t>
-      </w:r>
-      <w:r>
-        <w:rPr>
-          <w:rFonts w:ascii="Arial" w:hAnsi="Arial" w:cs="Arial"/>
-          <w:b/>
-          <w:sz w:val="18"/>
-        </w:rPr>
-        <w:t>提供ソフトウェアが伴う確認済みライセンスに応じ要求される、以下の頒布・配布コンプライアンス生成物が用確認済みライセンス意されていること：</w:t>
+        <w:t xml:space="preserve">4.1 </w:t>
+      </w:r>
+      <w:r>
+        <w:rPr>
+          <w:rFonts w:ascii="Arial" w:hAnsi="Arial" w:cs="Arial"/>
+          <w:b/>
+          <w:sz w:val="18"/>
+        </w:rPr>
+        <w:t>提供ソフトウェアが伴う確認済みライセンスに応じ要求される、以下の頒布・配布コンプライアンス生成物が用意されていること：</w:t>
       </w:r>
       <w:r>
         <w:rPr>
@@ -5046,6 +5110,14 @@
           <w:b/>
           <w:sz w:val="18"/>
         </w:rPr>
+        <w:t xml:space="preserve"> </w:t>
+      </w:r>
+      <w:r>
+        <w:rPr>
+          <w:rFonts w:ascii="Arial" w:hAnsi="Arial" w:cs="Arial"/>
+          <w:b/>
+          <w:sz w:val="18"/>
+        </w:rPr>
         <w:t>著作権表示</w:t>
       </w:r>
       <w:r>
@@ -5077,6 +5149,14 @@
           <w:b/>
           <w:sz w:val="18"/>
         </w:rPr>
+        <w:t xml:space="preserve"> </w:t>
+      </w:r>
+      <w:r>
+        <w:rPr>
+          <w:rFonts w:ascii="Arial" w:hAnsi="Arial" w:cs="Arial"/>
+          <w:b/>
+          <w:sz w:val="18"/>
+        </w:rPr>
         <w:t>確認されるライセンスの写し</w:t>
       </w:r>
       <w:r>
@@ -5108,6 +5188,14 @@
           <w:b/>
           <w:sz w:val="18"/>
         </w:rPr>
+        <w:t xml:space="preserve"> </w:t>
+      </w:r>
+      <w:r>
+        <w:rPr>
+          <w:rFonts w:ascii="Arial" w:hAnsi="Arial" w:cs="Arial"/>
+          <w:b/>
+          <w:sz w:val="18"/>
+        </w:rPr>
         <w:t>改修内容の通知</w:t>
       </w:r>
       <w:r>
@@ -5139,6 +5227,14 @@
           <w:b/>
           <w:sz w:val="18"/>
         </w:rPr>
+        <w:t xml:space="preserve"> </w:t>
+      </w:r>
+      <w:r>
+        <w:rPr>
+          <w:rFonts w:ascii="Arial" w:hAnsi="Arial" w:cs="Arial"/>
+          <w:b/>
+          <w:sz w:val="18"/>
+        </w:rPr>
         <w:t>帰属表示</w:t>
       </w:r>
       <w:r>
@@ -5170,6 +5266,14 @@
           <w:b/>
           <w:sz w:val="18"/>
         </w:rPr>
+        <w:t xml:space="preserve"> </w:t>
+      </w:r>
+      <w:r>
+        <w:rPr>
+          <w:rFonts w:ascii="Arial" w:hAnsi="Arial" w:cs="Arial"/>
+          <w:b/>
+          <w:sz w:val="18"/>
+        </w:rPr>
         <w:t>重要な通知</w:t>
       </w:r>
       <w:r>
@@ -5201,6 +5305,14 @@
           <w:b/>
           <w:sz w:val="18"/>
         </w:rPr>
+        <w:t xml:space="preserve"> </w:t>
+      </w:r>
+      <w:r>
+        <w:rPr>
+          <w:rFonts w:ascii="Arial" w:hAnsi="Arial" w:cs="Arial"/>
+          <w:b/>
+          <w:sz w:val="18"/>
+        </w:rPr>
         <w:t>ソースコード</w:t>
       </w:r>
       <w:r>
@@ -5232,6 +5344,14 @@
           <w:b/>
           <w:sz w:val="18"/>
         </w:rPr>
+        <w:t xml:space="preserve"> </w:t>
+      </w:r>
+      <w:r>
+        <w:rPr>
+          <w:rFonts w:ascii="Arial" w:hAnsi="Arial" w:cs="Arial"/>
+          <w:b/>
+          <w:sz w:val="18"/>
+        </w:rPr>
         <w:t>ビルドに必要な手順とスクリプト</w:t>
       </w:r>
       <w:r>
@@ -5263,6 +5383,14 @@
           <w:b/>
           <w:sz w:val="18"/>
         </w:rPr>
+        <w:t xml:space="preserve"> </w:t>
+      </w:r>
+      <w:r>
+        <w:rPr>
+          <w:rFonts w:ascii="Arial" w:hAnsi="Arial" w:cs="Arial"/>
+          <w:b/>
+          <w:sz w:val="18"/>
+        </w:rPr>
         <w:t>書面による申し入れ</w:t>
       </w:r>
       <w:r>
@@ -5319,7 +5447,7 @@
           <w:rFonts w:ascii="Arial" w:hAnsi="Arial" w:cs="Arial"/>
           <w:sz w:val="18"/>
         </w:rPr>
-        <w:t>4.1.1</w:t>
+        <w:t xml:space="preserve">4.1.1 </w:t>
       </w:r>
       <w:r>
         <w:rPr>
@@ -5354,7 +5482,7 @@
           <w:rFonts w:ascii="Arial" w:hAnsi="Arial" w:cs="Arial"/>
           <w:sz w:val="18"/>
         </w:rPr>
-        <w:t>4.1.2</w:t>
+        <w:t xml:space="preserve">4.1.2 </w:t>
       </w:r>
       <w:r>
         <w:rPr>
@@ -5418,6 +5546,13 @@
           <w:rFonts w:ascii="Arial" w:hAnsi="Arial" w:cs="Arial"/>
           <w:sz w:val="18"/>
         </w:rPr>
+        <w:t xml:space="preserve"> </w:t>
+      </w:r>
+      <w:r>
+        <w:rPr>
+          <w:rFonts w:ascii="Arial" w:hAnsi="Arial" w:cs="Arial"/>
+          <w:sz w:val="18"/>
+        </w:rPr>
         <w:t>供給ソフトウェアを統制している確認済みライセンスが要求するとおりにコンプライアンス関連生成物がすべて集められてそれが添付されていることを確かなものとします。</w:t>
       </w:r>
       <w:r>
@@ -5453,7 +5588,7 @@
           <w:sz w:val="20"/>
         </w:rPr>
       </w:pPr>
-      <w:bookmarkStart w:id="8" w:name="_Toc476563271"/>
+      <w:bookmarkStart w:id="7" w:name="_Toc476563271"/>
       <w:r>
         <w:rPr>
           <w:rFonts w:ascii="Arial" w:hAnsi="Arial" w:cs="Arial"/>
@@ -5469,7 +5604,7 @@
         </w:rPr>
         <w:t>コミュニティとの（積極的な）関わり方を理解している</w:t>
       </w:r>
-      <w:bookmarkEnd w:id="8"/>
+      <w:bookmarkEnd w:id="7"/>
       <w:r>
         <w:rPr>
           <w:rFonts w:ascii="Arial" w:hAnsi="Arial" w:cs="Arial"/>
@@ -5492,7 +5627,7 @@
           <w:b/>
           <w:sz w:val="18"/>
         </w:rPr>
-        <w:t>5.1</w:t>
+        <w:t xml:space="preserve">5.1 </w:t>
       </w:r>
       <w:r>
         <w:rPr>
@@ -5571,7 +5706,7 @@
           <w:rFonts w:ascii="Arial" w:hAnsi="Arial" w:cs="Arial"/>
           <w:sz w:val="18"/>
         </w:rPr>
-        <w:t>5.1.1</w:t>
+        <w:t xml:space="preserve">5.1.1 </w:t>
       </w:r>
       <w:r>
         <w:rPr>
@@ -5606,7 +5741,7 @@
           <w:rFonts w:ascii="Arial" w:hAnsi="Arial" w:cs="Arial"/>
           <w:sz w:val="18"/>
         </w:rPr>
-        <w:t>5.1.2FOSS</w:t>
+        <w:t>5.1.2 FOSS</w:t>
       </w:r>
       <w:r>
         <w:rPr>
@@ -5705,6 +5840,13 @@
           <w:rFonts w:ascii="Arial" w:hAnsi="Arial" w:cs="Arial"/>
           <w:sz w:val="18"/>
         </w:rPr>
+        <w:t xml:space="preserve"> </w:t>
+      </w:r>
+      <w:r>
+        <w:rPr>
+          <w:rFonts w:ascii="Arial" w:hAnsi="Arial" w:cs="Arial"/>
+          <w:sz w:val="18"/>
+        </w:rPr>
         <w:t>公の場での</w:t>
       </w:r>
       <w:r>
@@ -5726,6 +5868,34 @@
           <w:rFonts w:ascii="Arial" w:hAnsi="Arial" w:cs="Arial"/>
           <w:sz w:val="18"/>
         </w:rPr>
+        <w:t xml:space="preserve"> FOSS</w:t>
+      </w:r>
+      <w:r>
+        <w:rPr>
+          <w:rFonts w:ascii="Arial" w:hAnsi="Arial" w:cs="Arial"/>
+          <w:sz w:val="18"/>
+        </w:rPr>
+        <w:t>コントリビューション</w:t>
+      </w:r>
+      <w:r>
+        <w:rPr>
+          <w:rFonts w:ascii="Arial" w:hAnsi="Arial" w:cs="Arial"/>
+          <w:sz w:val="18"/>
+        </w:rPr>
+        <w:t xml:space="preserve"> </w:t>
+      </w:r>
+      <w:r>
+        <w:rPr>
+          <w:rFonts w:ascii="Arial" w:hAnsi="Arial" w:cs="Arial"/>
+          <w:sz w:val="18"/>
+        </w:rPr>
+        <w:t>ポリシーは、組織における全体としての</w:t>
+      </w:r>
+      <w:r>
+        <w:rPr>
+          <w:rFonts w:ascii="Arial" w:hAnsi="Arial" w:cs="Arial"/>
+          <w:sz w:val="18"/>
+        </w:rPr>
         <w:t>FOSS</w:t>
       </w:r>
       <w:r>
@@ -5733,35 +5903,21 @@
           <w:rFonts w:ascii="Arial" w:hAnsi="Arial" w:cs="Arial"/>
           <w:sz w:val="18"/>
         </w:rPr>
-        <w:t>コントリビューション</w:t>
-      </w:r>
-      <w:r>
-        <w:rPr>
-          <w:rFonts w:ascii="Arial" w:hAnsi="Arial" w:cs="Arial"/>
-          <w:sz w:val="18"/>
-        </w:rPr>
-        <w:t xml:space="preserve"> </w:t>
-      </w:r>
-      <w:r>
-        <w:rPr>
-          <w:rFonts w:ascii="Arial" w:hAnsi="Arial" w:cs="Arial"/>
-          <w:sz w:val="18"/>
-        </w:rPr>
-        <w:t>ポリシーは、組織における全体としての</w:t>
-      </w:r>
-      <w:r>
-        <w:rPr>
-          <w:rFonts w:ascii="Arial" w:hAnsi="Arial" w:cs="Arial"/>
-          <w:sz w:val="18"/>
-        </w:rPr>
-        <w:t>FOSS</w:t>
-      </w:r>
-      <w:r>
-        <w:rPr>
-          <w:rFonts w:ascii="Arial" w:hAnsi="Arial" w:cs="Arial"/>
-          <w:sz w:val="18"/>
-        </w:rPr>
-        <w:t>ポリシーの一部として、もしくは独立したポリシーとして、どちらの形でも策定可能です。コントリビューションが全く許容されていない状況においても、その立場を明確に示すポリシーが存在しているのが望ましいでしょう。</w:t>
+        <w:t>ポリシーの一部として、もしくは独立したポリシーとして、どちらの形でも策定可能です。</w:t>
+      </w:r>
+      <w:r>
+        <w:rPr>
+          <w:rFonts w:ascii="Arial" w:hAnsi="Arial" w:cs="Arial"/>
+          <w:sz w:val="18"/>
+        </w:rPr>
+        <w:t xml:space="preserve"> </w:t>
+      </w:r>
+      <w:r>
+        <w:rPr>
+          <w:rFonts w:ascii="Arial" w:hAnsi="Arial" w:cs="Arial"/>
+          <w:sz w:val="18"/>
+        </w:rPr>
+        <w:t>コントリビューションが全く許容されていない状況においても、その立場を明確に示すポリシーが存在しているのが望ましいでしょう。</w:t>
       </w:r>
       <w:r>
         <w:rPr>
@@ -5787,7 +5943,7 @@
           <w:b/>
           <w:sz w:val="18"/>
         </w:rPr>
-        <w:t>5.2FOSS</w:t>
+        <w:t>5.2 FOSS</w:t>
       </w:r>
       <w:r>
         <w:rPr>
@@ -5864,12 +6020,21 @@
         <w:ind w:leftChars="0" w:left="851"/>
         <w:rPr>
           <w:rFonts w:ascii="Arial" w:hAnsi="Arial" w:cs="Arial"/>
-          <w:sz w:val="18"/>
-        </w:rPr>
-      </w:pPr>
-      <w:r>
-        <w:rPr>
-          <w:rFonts w:ascii="Arial" w:hAnsi="Arial" w:cs="Arial"/>
+          <w:b/>
+          <w:sz w:val="18"/>
+        </w:rPr>
+      </w:pPr>
+      <w:r>
+        <w:rPr>
+          <w:rFonts w:ascii="Arial" w:hAnsi="Arial" w:cs="Arial"/>
+          <w:sz w:val="18"/>
+        </w:rPr>
+        <w:t xml:space="preserve"> </w:t>
+      </w:r>
+      <w:r>
+        <w:rPr>
+          <w:rFonts w:ascii="Arial" w:hAnsi="Arial" w:cs="Arial"/>
+          <w:b/>
           <w:sz w:val="18"/>
         </w:rPr>
         <w:t>ライセンスに関する検討結果への法務面での承認</w:t>
@@ -5877,6 +6042,7 @@
       <w:r>
         <w:rPr>
           <w:rFonts w:ascii="Arial" w:hAnsi="Arial" w:cs="Arial"/>
+          <w:b/>
           <w:sz w:val="18"/>
         </w:rPr>
         <w:t xml:space="preserve"> </w:t>
@@ -5892,12 +6058,22 @@
         <w:ind w:leftChars="0" w:left="851"/>
         <w:rPr>
           <w:rFonts w:ascii="Arial" w:hAnsi="Arial" w:cs="Arial"/>
-          <w:sz w:val="18"/>
-        </w:rPr>
-      </w:pPr>
-      <w:r>
-        <w:rPr>
-          <w:rFonts w:ascii="Arial" w:hAnsi="Arial" w:cs="Arial"/>
+          <w:b/>
+          <w:sz w:val="18"/>
+        </w:rPr>
+      </w:pPr>
+      <w:r>
+        <w:rPr>
+          <w:rFonts w:ascii="Arial" w:hAnsi="Arial" w:cs="Arial"/>
+          <w:b/>
+          <w:sz w:val="18"/>
+        </w:rPr>
+        <w:t xml:space="preserve"> </w:t>
+      </w:r>
+      <w:r>
+        <w:rPr>
+          <w:rFonts w:ascii="Arial" w:hAnsi="Arial" w:cs="Arial"/>
+          <w:b/>
           <w:sz w:val="18"/>
         </w:rPr>
         <w:t>ビジネス面での合理的根拠もしくは承認</w:t>
@@ -5905,6 +6081,7 @@
       <w:r>
         <w:rPr>
           <w:rFonts w:ascii="Arial" w:hAnsi="Arial" w:cs="Arial"/>
+          <w:b/>
           <w:sz w:val="18"/>
         </w:rPr>
         <w:t xml:space="preserve"> </w:t>
@@ -5920,12 +6097,22 @@
         <w:ind w:leftChars="0" w:left="851"/>
         <w:rPr>
           <w:rFonts w:ascii="Arial" w:hAnsi="Arial" w:cs="Arial"/>
-          <w:sz w:val="18"/>
-        </w:rPr>
-      </w:pPr>
-      <w:r>
-        <w:rPr>
-          <w:rFonts w:ascii="Arial" w:hAnsi="Arial" w:cs="Arial"/>
+          <w:b/>
+          <w:sz w:val="18"/>
+        </w:rPr>
+      </w:pPr>
+      <w:r>
+        <w:rPr>
+          <w:rFonts w:ascii="Arial" w:hAnsi="Arial" w:cs="Arial"/>
+          <w:b/>
+          <w:sz w:val="18"/>
+        </w:rPr>
+        <w:t xml:space="preserve"> </w:t>
+      </w:r>
+      <w:r>
+        <w:rPr>
+          <w:rFonts w:ascii="Arial" w:hAnsi="Arial" w:cs="Arial"/>
+          <w:b/>
           <w:sz w:val="18"/>
         </w:rPr>
         <w:t>コントリビューション対象となるコードの技術的レビュー</w:t>
@@ -5933,6 +6120,7 @@
       <w:r>
         <w:rPr>
           <w:rFonts w:ascii="Arial" w:hAnsi="Arial" w:cs="Arial"/>
+          <w:b/>
           <w:sz w:val="18"/>
         </w:rPr>
         <w:t xml:space="preserve"> </w:t>
@@ -5948,12 +6136,22 @@
         <w:ind w:leftChars="0" w:left="851"/>
         <w:rPr>
           <w:rFonts w:ascii="Arial" w:hAnsi="Arial" w:cs="Arial"/>
-          <w:sz w:val="18"/>
-        </w:rPr>
-      </w:pPr>
-      <w:r>
-        <w:rPr>
-          <w:rFonts w:ascii="Arial" w:hAnsi="Arial" w:cs="Arial"/>
+          <w:b/>
+          <w:sz w:val="18"/>
+        </w:rPr>
+      </w:pPr>
+      <w:r>
+        <w:rPr>
+          <w:rFonts w:ascii="Arial" w:hAnsi="Arial" w:cs="Arial"/>
+          <w:b/>
+          <w:sz w:val="18"/>
+        </w:rPr>
+        <w:t xml:space="preserve"> </w:t>
+      </w:r>
+      <w:r>
+        <w:rPr>
+          <w:rFonts w:ascii="Arial" w:hAnsi="Arial" w:cs="Arial"/>
+          <w:b/>
           <w:sz w:val="18"/>
         </w:rPr>
         <w:t>コミュニティに係る積極的関与と相互交流、およびプロジェクトの行動規範（</w:t>
@@ -5961,6 +6159,7 @@
       <w:r>
         <w:rPr>
           <w:rFonts w:ascii="Arial" w:hAnsi="Arial" w:cs="Arial"/>
+          <w:b/>
           <w:sz w:val="18"/>
         </w:rPr>
         <w:t xml:space="preserve">Code of Conduct </w:t>
@@ -5968,6 +6167,7 @@
       <w:r>
         <w:rPr>
           <w:rFonts w:ascii="Arial" w:hAnsi="Arial" w:cs="Arial"/>
+          <w:b/>
           <w:sz w:val="18"/>
         </w:rPr>
         <w:t>）もしくはそれに同等のものを含む</w:t>
@@ -5975,10 +6175,13 @@
       <w:r>
         <w:rPr>
           <w:rFonts w:ascii="Arial" w:hAnsi="Arial" w:cs="Arial"/>
-          <w:sz w:val="18"/>
-        </w:rPr>
-        <w:t xml:space="preserve"> </w:t>
-      </w:r>
+          <w:b/>
+          <w:sz w:val="18"/>
+        </w:rPr>
+        <w:t xml:space="preserve"> </w:t>
+      </w:r>
+      <w:bookmarkStart w:id="8" w:name="_GoBack"/>
+      <w:bookmarkEnd w:id="8"/>
     </w:p>
     <w:p>
       <w:pPr>
@@ -5990,12 +6193,22 @@
         <w:ind w:leftChars="0" w:left="851"/>
         <w:rPr>
           <w:rFonts w:ascii="Arial" w:hAnsi="Arial" w:cs="Arial"/>
-          <w:sz w:val="18"/>
-        </w:rPr>
-      </w:pPr>
-      <w:r>
-        <w:rPr>
-          <w:rFonts w:ascii="Arial" w:hAnsi="Arial" w:cs="Arial"/>
+          <w:b/>
+          <w:sz w:val="18"/>
+        </w:rPr>
+      </w:pPr>
+      <w:r>
+        <w:rPr>
+          <w:rFonts w:ascii="Arial" w:hAnsi="Arial" w:cs="Arial"/>
+          <w:b/>
+          <w:sz w:val="18"/>
+        </w:rPr>
+        <w:t xml:space="preserve"> </w:t>
+      </w:r>
+      <w:r>
+        <w:rPr>
+          <w:rFonts w:ascii="Arial" w:hAnsi="Arial" w:cs="Arial"/>
+          <w:b/>
           <w:sz w:val="18"/>
         </w:rPr>
         <w:t>プロジェクト固有のコントリビューション要求の遵守</w:t>
@@ -6003,6 +6216,7 @@
       <w:r>
         <w:rPr>
           <w:rFonts w:ascii="Arial" w:hAnsi="Arial" w:cs="Arial"/>
+          <w:b/>
           <w:sz w:val="18"/>
         </w:rPr>
         <w:t xml:space="preserve"> </w:t>
@@ -6053,7 +6267,7 @@
           <w:rFonts w:ascii="Arial" w:hAnsi="Arial" w:cs="Arial"/>
           <w:sz w:val="18"/>
         </w:rPr>
-        <w:t>5.2.1FOSS</w:t>
+        <w:t>5.2.1 FOSS</w:t>
       </w:r>
       <w:r>
         <w:rPr>
@@ -6137,6 +6351,13 @@
           <w:rFonts w:ascii="Arial" w:hAnsi="Arial" w:cs="Arial"/>
           <w:sz w:val="18"/>
         </w:rPr>
+        <w:t xml:space="preserve"> </w:t>
+      </w:r>
+      <w:r>
+        <w:rPr>
+          <w:rFonts w:ascii="Arial" w:hAnsi="Arial" w:cs="Arial"/>
+          <w:sz w:val="18"/>
+        </w:rPr>
         <w:t>公にされている</w:t>
       </w:r>
       <w:r>
@@ -6151,7 +6372,21 @@
           <w:rFonts w:ascii="Arial" w:hAnsi="Arial" w:cs="Arial"/>
           <w:sz w:val="18"/>
         </w:rPr>
-        <w:t>へコントリビュートするやり方について文書化されたプロセスを有していることを確かなものとします。ポリシーはここでいうコントリビューションが許容されてない場合においても存在する場合があります。そのような特有の状況でプロセスが存在しないと理解される場合には、上記に関わらず本要件は満たされないものとなります。</w:t>
+        <w:t>へコントリビュートするやり方について文書化されたプロセスを有していることを確かなものとします。</w:t>
+      </w:r>
+      <w:r>
+        <w:rPr>
+          <w:rFonts w:ascii="Arial" w:hAnsi="Arial" w:cs="Arial"/>
+          <w:sz w:val="18"/>
+        </w:rPr>
+        <w:t xml:space="preserve"> </w:t>
+      </w:r>
+      <w:r>
+        <w:rPr>
+          <w:rFonts w:ascii="Arial" w:hAnsi="Arial" w:cs="Arial"/>
+          <w:sz w:val="18"/>
+        </w:rPr>
+        <w:t>ポリシーはここでいうコントリビューションが許容されてない場合においても存在する場合があります。そのような特有の状況でプロセスが存在しないと理解される場合には、上記に関わらず本要件は満たされないものとなります。</w:t>
       </w:r>
     </w:p>
     <w:p>
@@ -6218,7 +6453,7 @@
           <w:b/>
           <w:sz w:val="18"/>
         </w:rPr>
-        <w:t>6.1</w:t>
+        <w:t xml:space="preserve">6.1 </w:t>
       </w:r>
       <w:r>
         <w:rPr>
@@ -6346,7 +6581,7 @@
           <w:rFonts w:ascii="Arial" w:hAnsi="Arial" w:cs="Arial"/>
           <w:sz w:val="18"/>
         </w:rPr>
-        <w:t>6.1.1</w:t>
+        <w:t xml:space="preserve">6.1.1 </w:t>
       </w:r>
       <w:r>
         <w:rPr>
@@ -6426,6 +6661,13 @@
           <w:rFonts w:ascii="Arial" w:hAnsi="Arial" w:cs="Arial"/>
           <w:sz w:val="18"/>
         </w:rPr>
+        <w:t xml:space="preserve"> </w:t>
+      </w:r>
+      <w:r>
+        <w:rPr>
+          <w:rFonts w:ascii="Arial" w:hAnsi="Arial" w:cs="Arial"/>
+          <w:sz w:val="18"/>
+        </w:rPr>
         <w:t>組織が</w:t>
       </w:r>
       <w:r>
@@ -6440,7 +6682,21 @@
           <w:rFonts w:ascii="Arial" w:hAnsi="Arial" w:cs="Arial"/>
           <w:sz w:val="18"/>
         </w:rPr>
-        <w:t>に適合したプログラムを有していると宣言した場合、当該プログラムが本仕様書のすべての要件を満たしていることを確かなものにします。これら要件の単なる部分的な対応では、プログラムが</w:t>
+        <w:t>に適合したプログラムを有していると宣言した場合、当該プログラムが本仕様書のすべての要件を満たしていることを確かなものにします。</w:t>
+      </w:r>
+      <w:r>
+        <w:rPr>
+          <w:rFonts w:ascii="Arial" w:hAnsi="Arial" w:cs="Arial"/>
+          <w:sz w:val="18"/>
+        </w:rPr>
+        <w:t xml:space="preserve"> </w:t>
+      </w:r>
+      <w:r>
+        <w:rPr>
+          <w:rFonts w:ascii="Arial" w:hAnsi="Arial" w:cs="Arial"/>
+          <w:sz w:val="18"/>
+        </w:rPr>
+        <w:t>これら要件の単なる部分的な対応では、プログラムが</w:t>
       </w:r>
       <w:r>
         <w:rPr>
@@ -6543,7 +6799,7 @@
             <w:noProof/>
             <w:lang w:val="ja-JP"/>
           </w:rPr>
-          <w:t>3</w:t>
+          <w:t>13</w:t>
         </w:r>
         <w:r>
           <w:rPr>
@@ -6628,43 +6884,7 @@
       <w:rPr>
         <w:rFonts w:asciiTheme="majorHAnsi" w:hAnsiTheme="majorHAnsi" w:cstheme="majorHAnsi"/>
       </w:rPr>
-      <w:t xml:space="preserve"> </w:t>
-    </w:r>
-    <w:r>
-      <w:rPr>
-        <w:rFonts w:asciiTheme="majorHAnsi" w:hAnsiTheme="majorHAnsi" w:cstheme="majorHAnsi"/>
-      </w:rPr>
-      <w:t>適合仕様書</w:t>
-    </w:r>
-    <w:r>
-      <w:rPr>
-        <w:rFonts w:asciiTheme="majorHAnsi" w:hAnsiTheme="majorHAnsi" w:cstheme="majorHAnsi"/>
-      </w:rPr>
-      <w:t xml:space="preserve"> </w:t>
-    </w:r>
-    <w:r>
-      <w:rPr>
-        <w:rFonts w:asciiTheme="majorHAnsi" w:hAnsiTheme="majorHAnsi" w:cstheme="majorHAnsi"/>
-      </w:rPr>
-      <w:t>第</w:t>
-    </w:r>
-    <w:r>
-      <w:rPr>
-        <w:rFonts w:asciiTheme="majorHAnsi" w:hAnsiTheme="majorHAnsi" w:cstheme="majorHAnsi"/>
-      </w:rPr>
-      <w:t>1.0</w:t>
-    </w:r>
-    <w:r>
-      <w:rPr>
-        <w:rFonts w:asciiTheme="majorHAnsi" w:hAnsiTheme="majorHAnsi" w:cstheme="majorHAnsi"/>
-      </w:rPr>
-      <w:t>版</w:t>
-    </w:r>
-    <w:r>
-      <w:rPr>
-        <w:rFonts w:asciiTheme="majorHAnsi" w:hAnsiTheme="majorHAnsi" w:cstheme="majorHAnsi"/>
-      </w:rPr>
-      <w:t xml:space="preserve"> </w:t>
+      <w:t xml:space="preserve"> Conformance Specification 1.0 </w:t>
     </w:r>
   </w:p>
 </w:hdr>
@@ -8253,7 +8473,7 @@
   <a:extraClrSchemeLst/>
   <a:extLst>
     <a:ext uri="{05A4C25C-085E-4340-85A3-A5531E510DB2}">
-      <thm15:themeFamily xmlns="" xmlns:thm15="http://schemas.microsoft.com/office/thememl/2012/main" name="Office Theme" id="{62F939B6-93AF-4DB8-9C6B-D6C7DFDC589F}" vid="{4A3C46E8-61CC-4603-A589-7422A47A8E4A}"/>
+      <thm15:themeFamily xmlns:thm15="http://schemas.microsoft.com/office/thememl/2012/main" xmlns="" name="Office Theme" id="{62F939B6-93AF-4DB8-9C6B-D6C7DFDC589F}" vid="{4A3C46E8-61CC-4603-A589-7422A47A8E4A}"/>
     </a:ext>
   </a:extLst>
 </a:theme>
@@ -8264,7 +8484,7 @@
 </file>
 
 <file path=customXml/itemProps1.xml><?xml version="1.0" encoding="utf-8"?>
-<ds:datastoreItem xmlns:ds="http://schemas.openxmlformats.org/officeDocument/2006/customXml" ds:itemID="{32ED0B85-ED5E-44F3-BD5A-5061B858BA47}">
+<ds:datastoreItem xmlns:ds="http://schemas.openxmlformats.org/officeDocument/2006/customXml" ds:itemID="{FE6062A2-7155-4077-84AA-9448D960EA75}">
   <ds:schemaRefs>
     <ds:schemaRef ds:uri="http://schemas.openxmlformats.org/officeDocument/2006/bibliography"/>
   </ds:schemaRefs>

</xml_diff>